<commit_message>
The documentation has been updated.
</commit_message>
<xml_diff>
--- a/docs/ContextDropdownEntity.docx
+++ b/docs/ContextDropdownEntity.docx
@@ -24,6 +24,13 @@
         </w:rPr>
         <w:t>ContextDropdown</w:t>
       </w:r>
+      <w:r>
+        <w:rPr>
+          <w:b/>
+          <w:lang w:val="en-US"/>
+        </w:rPr>
+        <w:t>Entity</w:t>
+      </w:r>
       <w:proofErr w:type="spellEnd"/>
     </w:p>
     <w:p>
@@ -48,9 +55,10 @@
       <w:proofErr w:type="spellStart"/>
       <w:r>
         <w:rPr>
-          <w:lang w:val="en-US"/>
-        </w:rPr>
-        <w:t>ContextDropdown</w:t>
+          <w:b/>
+          <w:lang w:val="en-US"/>
+        </w:rPr>
+        <w:t>ContextDropdownEntity</w:t>
       </w:r>
       <w:r>
         <w:rPr>
@@ -91,6 +99,8 @@
         </w:rPr>
         <w:t xml:space="preserve"> Widgets</w:t>
       </w:r>
+      <w:bookmarkStart w:id="0" w:name="_GoBack"/>
+      <w:bookmarkEnd w:id="0"/>
     </w:p>
     <w:p>
       <w:pPr>
@@ -329,7 +339,13 @@
               <w:rPr>
                 <w:lang w:val="en-US"/>
               </w:rPr>
-              <w:t>Display Text</w:t>
+              <w:t xml:space="preserve">Display </w:t>
+            </w:r>
+            <w:r>
+              <w:rPr>
+                <w:lang w:val="en-US"/>
+              </w:rPr>
+              <w:t>Name</w:t>
             </w:r>
           </w:p>
         </w:tc>
@@ -393,7 +409,27 @@
               <w:rPr>
                 <w:lang w:val="en-US"/>
               </w:rPr>
-              <w:t xml:space="preserve"> selected (Data Source)</w:t>
+              <w:t xml:space="preserve"> selected (</w:t>
+            </w:r>
+            <w:r>
+              <w:rPr>
+                <w:lang w:val="en-US"/>
+              </w:rPr>
+              <w:t xml:space="preserve">Target </w:t>
+            </w:r>
+            <w:proofErr w:type="spellStart"/>
+            <w:r>
+              <w:rPr>
+                <w:lang w:val="en-US"/>
+              </w:rPr>
+              <w:t>XPath</w:t>
+            </w:r>
+            <w:proofErr w:type="spellEnd"/>
+            <w:r>
+              <w:rPr>
+                <w:lang w:val="en-US"/>
+              </w:rPr>
+              <w:t>)</w:t>
             </w:r>
           </w:p>
         </w:tc>
@@ -431,8 +467,16 @@
               <w:rPr>
                 <w:lang w:val="en-US"/>
               </w:rPr>
-              <w:t>Data Source</w:t>
-            </w:r>
+              <w:t xml:space="preserve">Target </w:t>
+            </w:r>
+            <w:proofErr w:type="spellStart"/>
+            <w:r>
+              <w:rPr>
+                <w:lang w:val="en-US"/>
+              </w:rPr>
+              <w:t>XPath</w:t>
+            </w:r>
+            <w:proofErr w:type="spellEnd"/>
           </w:p>
         </w:tc>
         <w:tc>
@@ -445,12 +489,14 @@
                 <w:lang w:val="en-US"/>
               </w:rPr>
             </w:pPr>
-            <w:r>
-              <w:rPr>
-                <w:lang w:val="en-US"/>
-              </w:rPr>
-              <w:t>Rule</w:t>
-            </w:r>
+            <w:proofErr w:type="spellStart"/>
+            <w:r>
+              <w:rPr>
+                <w:lang w:val="en-US"/>
+              </w:rPr>
+              <w:t>Xpath</w:t>
+            </w:r>
+            <w:proofErr w:type="spellEnd"/>
           </w:p>
         </w:tc>
         <w:tc>
@@ -467,7 +513,21 @@
               <w:rPr>
                 <w:lang w:val="en-US"/>
               </w:rPr>
-              <w:t>This is the rule that should return a JSON string with the content to be displayed in the dropdown.</w:t>
+              <w:t xml:space="preserve">The entity </w:t>
+            </w:r>
+            <w:proofErr w:type="spellStart"/>
+            <w:r>
+              <w:rPr>
+                <w:lang w:val="en-US"/>
+              </w:rPr>
+              <w:t>xpath</w:t>
+            </w:r>
+            <w:proofErr w:type="spellEnd"/>
+            <w:r>
+              <w:rPr>
+                <w:lang w:val="en-US"/>
+              </w:rPr>
+              <w:t xml:space="preserve"> where the selected value will be stored</w:t>
             </w:r>
           </w:p>
         </w:tc>
@@ -505,7 +565,7 @@
               <w:rPr>
                 <w:lang w:val="en-US"/>
               </w:rPr>
-              <w:t>Visible</w:t>
+              <w:t>Data Source</w:t>
             </w:r>
           </w:p>
         </w:tc>
@@ -523,7 +583,7 @@
               <w:rPr>
                 <w:lang w:val="en-US"/>
               </w:rPr>
-              <w:t xml:space="preserve">Boolean / Boolean Business Rule </w:t>
+              <w:t>Rule</w:t>
             </w:r>
           </w:p>
         </w:tc>
@@ -541,7 +601,141 @@
               <w:rPr>
                 <w:lang w:val="en-US"/>
               </w:rPr>
-              <w:t>Parameter that defines the visibility of the field</w:t>
+              <w:t>This is the rule that should return a JSON string with the content to be displayed in the dropdown.</w:t>
+            </w:r>
+            <w:r>
+              <w:rPr>
+                <w:lang w:val="en-US"/>
+              </w:rPr>
+              <w:t xml:space="preserve"> The structure should be as follows</w:t>
+            </w:r>
+          </w:p>
+          <w:p>
+            <w:pPr>
+              <w:rPr>
+                <w:lang w:val="en-US"/>
+              </w:rPr>
+            </w:pPr>
+            <w:proofErr w:type="gramStart"/>
+            <w:r>
+              <w:rPr>
+                <w:lang w:val="en-US"/>
+              </w:rPr>
+              <w:t>[ {</w:t>
+            </w:r>
+            <w:proofErr w:type="gramEnd"/>
+            <w:r>
+              <w:rPr>
+                <w:lang w:val="en-US"/>
+              </w:rPr>
+              <w:t xml:space="preserve"> “id”: &lt;integer&gt;,</w:t>
+            </w:r>
+          </w:p>
+          <w:p>
+            <w:pPr>
+              <w:rPr>
+                <w:lang w:val="en-US"/>
+              </w:rPr>
+            </w:pPr>
+            <w:r>
+              <w:rPr>
+                <w:lang w:val="en-US"/>
+              </w:rPr>
+              <w:t xml:space="preserve">     “</w:t>
+            </w:r>
+            <w:proofErr w:type="gramStart"/>
+            <w:r>
+              <w:rPr>
+                <w:lang w:val="en-US"/>
+              </w:rPr>
+              <w:t>value</w:t>
+            </w:r>
+            <w:proofErr w:type="gramEnd"/>
+            <w:r>
+              <w:rPr>
+                <w:lang w:val="en-US"/>
+              </w:rPr>
+              <w:t>”: &lt;text&gt; },</w:t>
+            </w:r>
+          </w:p>
+          <w:p>
+            <w:pPr>
+              <w:rPr>
+                <w:lang w:val="en-US"/>
+              </w:rPr>
+            </w:pPr>
+            <w:r>
+              <w:rPr>
+                <w:lang w:val="en-US"/>
+              </w:rPr>
+              <w:t xml:space="preserve">    </w:t>
+            </w:r>
+            <w:proofErr w:type="gramStart"/>
+            <w:r>
+              <w:rPr>
+                <w:lang w:val="en-US"/>
+              </w:rPr>
+              <w:t>{ “</w:t>
+            </w:r>
+            <w:proofErr w:type="gramEnd"/>
+            <w:r>
+              <w:rPr>
+                <w:lang w:val="en-US"/>
+              </w:rPr>
+              <w:t>id”: &lt;integer&gt;,</w:t>
+            </w:r>
+          </w:p>
+          <w:p>
+            <w:pPr>
+              <w:rPr>
+                <w:lang w:val="en-US"/>
+              </w:rPr>
+            </w:pPr>
+            <w:r>
+              <w:rPr>
+                <w:lang w:val="en-US"/>
+              </w:rPr>
+              <w:t xml:space="preserve">     “</w:t>
+            </w:r>
+            <w:proofErr w:type="gramStart"/>
+            <w:r>
+              <w:rPr>
+                <w:lang w:val="en-US"/>
+              </w:rPr>
+              <w:t>value</w:t>
+            </w:r>
+            <w:proofErr w:type="gramEnd"/>
+            <w:r>
+              <w:rPr>
+                <w:lang w:val="en-US"/>
+              </w:rPr>
+              <w:t>”: &lt;text&gt;” }</w:t>
+            </w:r>
+          </w:p>
+          <w:p>
+            <w:pPr>
+              <w:rPr>
+                <w:lang w:val="en-US"/>
+              </w:rPr>
+            </w:pPr>
+            <w:r>
+              <w:rPr>
+                <w:lang w:val="en-US"/>
+              </w:rPr>
+              <w:t>…</w:t>
+            </w:r>
+          </w:p>
+          <w:p>
+            <w:pPr>
+              <w:rPr>
+                <w:lang w:val="en-US"/>
+              </w:rPr>
+            </w:pPr>
+            <w:r>
+              <w:rPr>
+                <w:lang w:val="en-US"/>
+              </w:rPr>
+              <w:t>]</w:t>
             </w:r>
           </w:p>
         </w:tc>
@@ -579,7 +773,7 @@
               <w:rPr>
                 <w:lang w:val="en-US"/>
               </w:rPr>
-              <w:t>Editable</w:t>
+              <w:t>Visible</w:t>
             </w:r>
           </w:p>
         </w:tc>
@@ -597,7 +791,7 @@
               <w:rPr>
                 <w:lang w:val="en-US"/>
               </w:rPr>
-              <w:t>Boolean / Boolean Business Rule</w:t>
+              <w:t xml:space="preserve">Boolean / Boolean Business Rule </w:t>
             </w:r>
           </w:p>
         </w:tc>
@@ -615,7 +809,7 @@
               <w:rPr>
                 <w:lang w:val="en-US"/>
               </w:rPr>
-              <w:t xml:space="preserve">Parameter that defines if the button is enabled or not </w:t>
+              <w:t>Parameter that defines the visibility of the field</w:t>
             </w:r>
           </w:p>
         </w:tc>
@@ -653,7 +847,7 @@
               <w:rPr>
                 <w:lang w:val="en-US"/>
               </w:rPr>
-              <w:t>Format</w:t>
+              <w:t>Editable</w:t>
             </w:r>
           </w:p>
         </w:tc>
@@ -671,7 +865,7 @@
               <w:rPr>
                 <w:lang w:val="en-US"/>
               </w:rPr>
-              <w:t>Selection</w:t>
+              <w:t>Boolean / Boolean Business Rule</w:t>
             </w:r>
           </w:p>
         </w:tc>
@@ -689,7 +883,7 @@
               <w:rPr>
                 <w:lang w:val="en-US"/>
               </w:rPr>
-              <w:t>Format configuration of the field</w:t>
+              <w:t xml:space="preserve">Parameter that defines if the button is enabled or not </w:t>
             </w:r>
           </w:p>
         </w:tc>
@@ -718,8 +912,16 @@
             <w:tcW w:w="2233" w:type="dxa"/>
           </w:tcPr>
           <w:p>
-            <w:r>
-              <w:t>Data Rule</w:t>
+            <w:pPr>
+              <w:rPr>
+                <w:lang w:val="en-US"/>
+              </w:rPr>
+            </w:pPr>
+            <w:r>
+              <w:rPr>
+                <w:lang w:val="en-US"/>
+              </w:rPr>
+              <w:t>Text Editable</w:t>
             </w:r>
           </w:p>
         </w:tc>
@@ -728,11 +930,16 @@
             <w:tcW w:w="2310" w:type="dxa"/>
           </w:tcPr>
           <w:p>
-            <w:r>
-              <w:rPr>
-                <w:lang w:val="en-US"/>
-              </w:rPr>
-              <w:t>Business Rule</w:t>
+            <w:pPr>
+              <w:rPr>
+                <w:lang w:val="en-US"/>
+              </w:rPr>
+            </w:pPr>
+            <w:r>
+              <w:rPr>
+                <w:lang w:val="en-US"/>
+              </w:rPr>
+              <w:t>Boolean</w:t>
             </w:r>
           </w:p>
         </w:tc>
@@ -741,8 +948,387 @@
             <w:tcW w:w="2510" w:type="dxa"/>
           </w:tcPr>
           <w:p>
-            <w:r>
-              <w:t xml:space="preserve">Business rule to be executed on click </w:t>
+            <w:pPr>
+              <w:rPr>
+                <w:lang w:val="en-US"/>
+              </w:rPr>
+            </w:pPr>
+            <w:r>
+              <w:rPr>
+                <w:lang w:val="en-US"/>
+              </w:rPr>
+              <w:t>If true the user will be able to type the value, if false the user will be presented with a dropdown to select the values</w:t>
+            </w:r>
+          </w:p>
+        </w:tc>
+      </w:tr>
+      <w:tr>
+        <w:tc>
+          <w:tcPr>
+            <w:tcW w:w="1963" w:type="dxa"/>
+          </w:tcPr>
+          <w:p>
+            <w:pPr>
+              <w:rPr>
+                <w:lang w:val="en-US"/>
+              </w:rPr>
+            </w:pPr>
+            <w:r>
+              <w:rPr>
+                <w:lang w:val="en-US"/>
+              </w:rPr>
+              <w:t>Basic</w:t>
+            </w:r>
+          </w:p>
+        </w:tc>
+        <w:tc>
+          <w:tcPr>
+            <w:tcW w:w="2233" w:type="dxa"/>
+          </w:tcPr>
+          <w:p>
+            <w:pPr>
+              <w:rPr>
+                <w:lang w:val="en-US"/>
+              </w:rPr>
+            </w:pPr>
+            <w:r>
+              <w:rPr>
+                <w:lang w:val="en-US"/>
+              </w:rPr>
+              <w:t>Required</w:t>
+            </w:r>
+          </w:p>
+        </w:tc>
+        <w:tc>
+          <w:tcPr>
+            <w:tcW w:w="2310" w:type="dxa"/>
+          </w:tcPr>
+          <w:p>
+            <w:pPr>
+              <w:rPr>
+                <w:lang w:val="en-US"/>
+              </w:rPr>
+            </w:pPr>
+            <w:r>
+              <w:rPr>
+                <w:lang w:val="en-US"/>
+              </w:rPr>
+              <w:t>Boolean / Boolean Business Rule</w:t>
+            </w:r>
+          </w:p>
+        </w:tc>
+        <w:tc>
+          <w:tcPr>
+            <w:tcW w:w="2510" w:type="dxa"/>
+          </w:tcPr>
+          <w:p>
+            <w:pPr>
+              <w:rPr>
+                <w:lang w:val="en-US"/>
+              </w:rPr>
+            </w:pPr>
+            <w:r>
+              <w:rPr>
+                <w:lang w:val="en-US"/>
+              </w:rPr>
+              <w:t xml:space="preserve">Parameter that defines if the button is enabled or not </w:t>
+            </w:r>
+          </w:p>
+        </w:tc>
+      </w:tr>
+      <w:tr>
+        <w:tc>
+          <w:tcPr>
+            <w:tcW w:w="1963" w:type="dxa"/>
+          </w:tcPr>
+          <w:p>
+            <w:pPr>
+              <w:rPr>
+                <w:lang w:val="en-US"/>
+              </w:rPr>
+            </w:pPr>
+            <w:r>
+              <w:rPr>
+                <w:lang w:val="en-US"/>
+              </w:rPr>
+              <w:lastRenderedPageBreak/>
+              <w:t>Basic</w:t>
+            </w:r>
+          </w:p>
+        </w:tc>
+        <w:tc>
+          <w:tcPr>
+            <w:tcW w:w="2233" w:type="dxa"/>
+          </w:tcPr>
+          <w:p>
+            <w:pPr>
+              <w:rPr>
+                <w:lang w:val="en-US"/>
+              </w:rPr>
+            </w:pPr>
+            <w:r>
+              <w:rPr>
+                <w:lang w:val="en-US"/>
+              </w:rPr>
+              <w:t>Submit On Change</w:t>
+            </w:r>
+          </w:p>
+        </w:tc>
+        <w:tc>
+          <w:tcPr>
+            <w:tcW w:w="2310" w:type="dxa"/>
+          </w:tcPr>
+          <w:p>
+            <w:pPr>
+              <w:rPr>
+                <w:lang w:val="en-US"/>
+              </w:rPr>
+            </w:pPr>
+            <w:r>
+              <w:rPr>
+                <w:lang w:val="en-US"/>
+              </w:rPr>
+              <w:t>Boolean</w:t>
+            </w:r>
+          </w:p>
+        </w:tc>
+        <w:tc>
+          <w:tcPr>
+            <w:tcW w:w="2510" w:type="dxa"/>
+          </w:tcPr>
+          <w:p>
+            <w:pPr>
+              <w:rPr>
+                <w:lang w:val="en-US"/>
+              </w:rPr>
+            </w:pPr>
+            <w:r>
+              <w:rPr>
+                <w:lang w:val="en-US"/>
+              </w:rPr>
+              <w:t>If true a save and refresh will be executed. If false the selection will not trigger a refresh</w:t>
+            </w:r>
+          </w:p>
+        </w:tc>
+      </w:tr>
+      <w:tr>
+        <w:tc>
+          <w:tcPr>
+            <w:tcW w:w="1963" w:type="dxa"/>
+          </w:tcPr>
+          <w:p>
+            <w:pPr>
+              <w:rPr>
+                <w:lang w:val="en-US"/>
+              </w:rPr>
+            </w:pPr>
+            <w:r>
+              <w:rPr>
+                <w:lang w:val="en-US"/>
+              </w:rPr>
+              <w:t>Basic</w:t>
+            </w:r>
+          </w:p>
+        </w:tc>
+        <w:tc>
+          <w:tcPr>
+            <w:tcW w:w="2233" w:type="dxa"/>
+          </w:tcPr>
+          <w:p>
+            <w:pPr>
+              <w:rPr>
+                <w:lang w:val="en-US"/>
+              </w:rPr>
+            </w:pPr>
+            <w:r>
+              <w:rPr>
+                <w:lang w:val="en-US"/>
+              </w:rPr>
+              <w:t>Allow Empty Value</w:t>
+            </w:r>
+          </w:p>
+        </w:tc>
+        <w:tc>
+          <w:tcPr>
+            <w:tcW w:w="2310" w:type="dxa"/>
+          </w:tcPr>
+          <w:p>
+            <w:pPr>
+              <w:rPr>
+                <w:lang w:val="en-US"/>
+              </w:rPr>
+            </w:pPr>
+            <w:r>
+              <w:rPr>
+                <w:lang w:val="en-US"/>
+              </w:rPr>
+              <w:t>Boolean</w:t>
+            </w:r>
+          </w:p>
+        </w:tc>
+        <w:tc>
+          <w:tcPr>
+            <w:tcW w:w="2510" w:type="dxa"/>
+          </w:tcPr>
+          <w:p>
+            <w:pPr>
+              <w:rPr>
+                <w:lang w:val="en-US"/>
+              </w:rPr>
+            </w:pPr>
+            <w:r>
+              <w:rPr>
+                <w:lang w:val="en-US"/>
+              </w:rPr>
+              <w:t>If true it will allow the user to select “null” which will be presented always at the beginning of the list, the text can be customized using the “empty text” property.</w:t>
+            </w:r>
+          </w:p>
+        </w:tc>
+      </w:tr>
+      <w:tr>
+        <w:tc>
+          <w:tcPr>
+            <w:tcW w:w="1963" w:type="dxa"/>
+          </w:tcPr>
+          <w:p>
+            <w:pPr>
+              <w:rPr>
+                <w:lang w:val="en-US"/>
+              </w:rPr>
+            </w:pPr>
+            <w:r>
+              <w:rPr>
+                <w:lang w:val="en-US"/>
+              </w:rPr>
+              <w:t>Basic</w:t>
+            </w:r>
+          </w:p>
+        </w:tc>
+        <w:tc>
+          <w:tcPr>
+            <w:tcW w:w="2233" w:type="dxa"/>
+          </w:tcPr>
+          <w:p>
+            <w:pPr>
+              <w:rPr>
+                <w:lang w:val="en-US"/>
+              </w:rPr>
+            </w:pPr>
+            <w:r>
+              <w:rPr>
+                <w:lang w:val="en-US"/>
+              </w:rPr>
+              <w:t>Empty Text</w:t>
+            </w:r>
+          </w:p>
+        </w:tc>
+        <w:tc>
+          <w:tcPr>
+            <w:tcW w:w="2310" w:type="dxa"/>
+          </w:tcPr>
+          <w:p>
+            <w:pPr>
+              <w:rPr>
+                <w:lang w:val="en-US"/>
+              </w:rPr>
+            </w:pPr>
+            <w:r>
+              <w:rPr>
+                <w:lang w:val="en-US"/>
+              </w:rPr>
+              <w:t>String</w:t>
+            </w:r>
+          </w:p>
+        </w:tc>
+        <w:tc>
+          <w:tcPr>
+            <w:tcW w:w="2510" w:type="dxa"/>
+          </w:tcPr>
+          <w:p>
+            <w:pPr>
+              <w:rPr>
+                <w:lang w:val="en-US"/>
+              </w:rPr>
+            </w:pPr>
+            <w:r>
+              <w:rPr>
+                <w:lang w:val="en-US"/>
+              </w:rPr>
+              <w:t>Value to be presented if the Allow Empty Value is true, by default it will use “-“</w:t>
+            </w:r>
+          </w:p>
+        </w:tc>
+      </w:tr>
+      <w:tr>
+        <w:tc>
+          <w:tcPr>
+            <w:tcW w:w="1963" w:type="dxa"/>
+          </w:tcPr>
+          <w:p>
+            <w:pPr>
+              <w:rPr>
+                <w:lang w:val="en-US"/>
+              </w:rPr>
+            </w:pPr>
+            <w:r>
+              <w:rPr>
+                <w:lang w:val="en-US"/>
+              </w:rPr>
+              <w:t>Basic</w:t>
+            </w:r>
+          </w:p>
+        </w:tc>
+        <w:tc>
+          <w:tcPr>
+            <w:tcW w:w="2233" w:type="dxa"/>
+          </w:tcPr>
+          <w:p>
+            <w:pPr>
+              <w:rPr>
+                <w:lang w:val="en-US"/>
+              </w:rPr>
+            </w:pPr>
+            <w:r>
+              <w:rPr>
+                <w:lang w:val="en-US"/>
+              </w:rPr>
+              <w:t>Format</w:t>
+            </w:r>
+          </w:p>
+        </w:tc>
+        <w:tc>
+          <w:tcPr>
+            <w:tcW w:w="2310" w:type="dxa"/>
+          </w:tcPr>
+          <w:p>
+            <w:pPr>
+              <w:rPr>
+                <w:lang w:val="en-US"/>
+              </w:rPr>
+            </w:pPr>
+            <w:r>
+              <w:rPr>
+                <w:lang w:val="en-US"/>
+              </w:rPr>
+              <w:t>Selection</w:t>
+            </w:r>
+          </w:p>
+        </w:tc>
+        <w:tc>
+          <w:tcPr>
+            <w:tcW w:w="2510" w:type="dxa"/>
+          </w:tcPr>
+          <w:p>
+            <w:pPr>
+              <w:rPr>
+                <w:lang w:val="en-US"/>
+              </w:rPr>
+            </w:pPr>
+            <w:r>
+              <w:rPr>
+                <w:lang w:val="en-US"/>
+              </w:rPr>
+              <w:t>Format configuration of the field</w:t>
             </w:r>
           </w:p>
         </w:tc>
@@ -787,7 +1373,6 @@
           <w:lang w:val="en-US"/>
         </w:rPr>
       </w:pPr>
-      <w:bookmarkStart w:id="0" w:name="_GoBack"/>
       <w:proofErr w:type="spellStart"/>
       <w:proofErr w:type="gramStart"/>
       <w:r>
@@ -823,8 +1408,7 @@
           <w:sz w:val="20"/>
           <w:lang w:val="en-US"/>
         </w:rPr>
-        <w:t xml:space="preserve">
-</w:t>
+        <w:t xml:space="preserve"> </w:t>
       </w:r>
       <w:proofErr w:type="spellStart"/>
       <w:proofErr w:type="gramStart"/>
@@ -897,8 +1481,7 @@
           <w:sz w:val="20"/>
           <w:lang w:val="en-US"/>
         </w:rPr>
-        <w:t xml:space="preserve">
-</w:t>
+        <w:t xml:space="preserve"> </w:t>
       </w:r>
       <w:proofErr w:type="gramStart"/>
       <w:r>
@@ -969,8 +1552,7 @@
           <w:sz w:val="20"/>
           <w:lang w:val="en-US"/>
         </w:rPr>
-        <w:t xml:space="preserve">
-</w:t>
+        <w:t xml:space="preserve"> </w:t>
       </w:r>
       <w:r>
         <w:rPr>
@@ -1033,8 +1615,7 @@
           <w:sz w:val="20"/>
           <w:lang w:val="en-US"/>
         </w:rPr>
-        <w:t xml:space="preserve">
-</w:t>
+        <w:t xml:space="preserve"> </w:t>
       </w:r>
       <w:r>
         <w:rPr>
@@ -1095,8 +1676,7 @@
           <w:sz w:val="20"/>
           <w:lang w:val="en-US"/>
         </w:rPr>
-        <w:t xml:space="preserve">
-</w:t>
+        <w:t xml:space="preserve"> </w:t>
       </w:r>
       <w:r>
         <w:rPr>
@@ -1147,8 +1727,7 @@
           <w:sz w:val="20"/>
           <w:lang w:val="en-US"/>
         </w:rPr>
-        <w:t xml:space="preserve">
-</w:t>
+        <w:t xml:space="preserve"> </w:t>
       </w:r>
       <w:r>
         <w:rPr>
@@ -1174,9 +1753,7 @@
           <w:sz w:val="20"/>
           <w:lang w:val="en-US"/>
         </w:rPr>
-        <w:lastRenderedPageBreak/>
-        <w:t xml:space="preserve">
-</w:t>
+        <w:t xml:space="preserve"> </w:t>
       </w:r>
       <w:r>
         <w:rPr>
@@ -1275,8 +1852,7 @@
           <w:sz w:val="20"/>
           <w:lang w:val="en-US"/>
         </w:rPr>
-        <w:t xml:space="preserve">
-</w:t>
+        <w:t xml:space="preserve"> </w:t>
       </w:r>
       <w:r>
         <w:rPr>
@@ -1319,8 +1895,7 @@
           <w:sz w:val="20"/>
           <w:lang w:val="en-US"/>
         </w:rPr>
-        <w:t xml:space="preserve">
-}</w:t>
+        <w:t xml:space="preserve"> }</w:t>
       </w:r>
     </w:p>
     <w:p>
@@ -1337,8 +1912,7 @@
           <w:sz w:val="20"/>
           <w:lang w:val="en-US"/>
         </w:rPr>
-        <w:t xml:space="preserve">
-</w:t>
+        <w:t xml:space="preserve"> </w:t>
       </w:r>
       <w:proofErr w:type="gramStart"/>
       <w:r>
@@ -1373,10 +1947,8 @@
           <w:sz w:val="20"/>
           <w:lang w:val="en-US"/>
         </w:rPr>
-        <w:t xml:space="preserve">
-</w:t>
-      </w:r>
-      <w:proofErr w:type="spellStart"/>
+        <w:t xml:space="preserve"> </w:t>
+      </w:r>
       <w:proofErr w:type="gramStart"/>
       <w:r>
         <w:rPr>
@@ -1384,16 +1956,7 @@
           <w:sz w:val="20"/>
           <w:lang w:val="en-US"/>
         </w:rPr>
-        <w:t>CHelper.trace</w:t>
-      </w:r>
-      <w:proofErr w:type="spellEnd"/>
-      <w:r>
-        <w:rPr>
-          <w:rFonts w:ascii="Courier" w:hAnsi="Courier"/>
-          <w:sz w:val="20"/>
-          <w:lang w:val="en-US"/>
-        </w:rPr>
-        <w:t>(</w:t>
+        <w:t>systems</w:t>
       </w:r>
       <w:proofErr w:type="gramEnd"/>
       <w:r>
@@ -1402,19 +1965,9 @@
           <w:sz w:val="20"/>
           <w:lang w:val="en-US"/>
         </w:rPr>
-        <w:t>"Cross", "systems: " + systems);</w:t>
+        <w:t>; // This will be the result of the rule.</w:t>
       </w:r>
     </w:p>
-    <w:p>
-      <w:pPr>
-        <w:rPr>
-          <w:rFonts w:ascii="Courier" w:hAnsi="Courier"/>
-          <w:sz w:val="20"/>
-          <w:lang w:val="en-US"/>
-        </w:rPr>
-      </w:pPr>
-    </w:p>
-    <w:bookmarkEnd w:id="0"/>
     <w:p>
       <w:pPr>
         <w:rPr>
@@ -1431,6 +1984,56 @@
     </w:sectPr>
   </w:body>
 </w:document>
+</file>
+
+<file path=word/endnotes.xml><?xml version="1.0" encoding="utf-8"?>
+<w:endnotes xmlns:wpc="http://schemas.microsoft.com/office/word/2010/wordprocessingCanvas" xmlns:mo="http://schemas.microsoft.com/office/mac/office/2008/main" xmlns:mc="http://schemas.openxmlformats.org/markup-compatibility/2006" xmlns:mv="urn:schemas-microsoft-com:mac:vml" xmlns:o="urn:schemas-microsoft-com:office:office" xmlns:r="http://schemas.openxmlformats.org/officeDocument/2006/relationships" xmlns:m="http://schemas.openxmlformats.org/officeDocument/2006/math" xmlns:v="urn:schemas-microsoft-com:vml" xmlns:wp14="http://schemas.microsoft.com/office/word/2010/wordprocessingDrawing" xmlns:wp="http://schemas.openxmlformats.org/drawingml/2006/wordprocessingDrawing" xmlns:w10="urn:schemas-microsoft-com:office:word" xmlns:w="http://schemas.openxmlformats.org/wordprocessingml/2006/main" xmlns:w14="http://schemas.microsoft.com/office/word/2010/wordml" xmlns:wpg="http://schemas.microsoft.com/office/word/2010/wordprocessingGroup" xmlns:wpi="http://schemas.microsoft.com/office/word/2010/wordprocessingInk" xmlns:wne="http://schemas.microsoft.com/office/word/2006/wordml" xmlns:wps="http://schemas.microsoft.com/office/word/2010/wordprocessingShape" mc:Ignorable="w14 wp14">
+  <w:endnote w:type="separator" w:id="-1">
+    <w:p>
+      <w:pPr>
+        <w:spacing w:after="0" w:line="240" w:lineRule="auto"/>
+      </w:pPr>
+      <w:r>
+        <w:separator/>
+      </w:r>
+    </w:p>
+  </w:endnote>
+  <w:endnote w:type="continuationSeparator" w:id="0">
+    <w:p>
+      <w:pPr>
+        <w:spacing w:after="0" w:line="240" w:lineRule="auto"/>
+      </w:pPr>
+      <w:r>
+        <w:continuationSeparator/>
+      </w:r>
+    </w:p>
+  </w:endnote>
+</w:endnotes>
+</file>
+
+<file path=word/footnotes.xml><?xml version="1.0" encoding="utf-8"?>
+<w:footnotes xmlns:wpc="http://schemas.microsoft.com/office/word/2010/wordprocessingCanvas" xmlns:mo="http://schemas.microsoft.com/office/mac/office/2008/main" xmlns:mc="http://schemas.openxmlformats.org/markup-compatibility/2006" xmlns:mv="urn:schemas-microsoft-com:mac:vml" xmlns:o="urn:schemas-microsoft-com:office:office" xmlns:r="http://schemas.openxmlformats.org/officeDocument/2006/relationships" xmlns:m="http://schemas.openxmlformats.org/officeDocument/2006/math" xmlns:v="urn:schemas-microsoft-com:vml" xmlns:wp14="http://schemas.microsoft.com/office/word/2010/wordprocessingDrawing" xmlns:wp="http://schemas.openxmlformats.org/drawingml/2006/wordprocessingDrawing" xmlns:w10="urn:schemas-microsoft-com:office:word" xmlns:w="http://schemas.openxmlformats.org/wordprocessingml/2006/main" xmlns:w14="http://schemas.microsoft.com/office/word/2010/wordml" xmlns:wpg="http://schemas.microsoft.com/office/word/2010/wordprocessingGroup" xmlns:wpi="http://schemas.microsoft.com/office/word/2010/wordprocessingInk" xmlns:wne="http://schemas.microsoft.com/office/word/2006/wordml" xmlns:wps="http://schemas.microsoft.com/office/word/2010/wordprocessingShape" mc:Ignorable="w14 wp14">
+  <w:footnote w:type="separator" w:id="-1">
+    <w:p>
+      <w:pPr>
+        <w:spacing w:after="0" w:line="240" w:lineRule="auto"/>
+      </w:pPr>
+      <w:r>
+        <w:separator/>
+      </w:r>
+    </w:p>
+  </w:footnote>
+  <w:footnote w:type="continuationSeparator" w:id="0">
+    <w:p>
+      <w:pPr>
+        <w:spacing w:after="0" w:line="240" w:lineRule="auto"/>
+      </w:pPr>
+      <w:r>
+        <w:continuationSeparator/>
+      </w:r>
+    </w:p>
+  </w:footnote>
+</w:footnotes>
 </file>
 
 <file path=word/styles.xml><?xml version="1.0" encoding="utf-8"?>
@@ -1685,6 +2288,50 @@
       <w:sz w:val="18"/>
       <w:szCs w:val="18"/>
     </w:rPr>
+  </w:style>
+  <w:style w:type="paragraph" w:styleId="Header">
+    <w:name w:val="header"/>
+    <w:basedOn w:val="Normal"/>
+    <w:link w:val="HeaderChar"/>
+    <w:uiPriority w:val="99"/>
+    <w:unhideWhenUsed/>
+    <w:rsid w:val="00052A31"/>
+    <w:pPr>
+      <w:tabs>
+        <w:tab w:val="center" w:pos="4320"/>
+        <w:tab w:val="right" w:pos="8640"/>
+      </w:tabs>
+      <w:spacing w:after="0" w:line="240" w:lineRule="auto"/>
+    </w:pPr>
+  </w:style>
+  <w:style w:type="character" w:customStyle="1" w:styleId="HeaderChar">
+    <w:name w:val="Header Char"/>
+    <w:basedOn w:val="DefaultParagraphFont"/>
+    <w:link w:val="Header"/>
+    <w:uiPriority w:val="99"/>
+    <w:rsid w:val="00052A31"/>
+  </w:style>
+  <w:style w:type="paragraph" w:styleId="Footer">
+    <w:name w:val="footer"/>
+    <w:basedOn w:val="Normal"/>
+    <w:link w:val="FooterChar"/>
+    <w:uiPriority w:val="99"/>
+    <w:unhideWhenUsed/>
+    <w:rsid w:val="00052A31"/>
+    <w:pPr>
+      <w:tabs>
+        <w:tab w:val="center" w:pos="4320"/>
+        <w:tab w:val="right" w:pos="8640"/>
+      </w:tabs>
+      <w:spacing w:after="0" w:line="240" w:lineRule="auto"/>
+    </w:pPr>
+  </w:style>
+  <w:style w:type="character" w:customStyle="1" w:styleId="FooterChar">
+    <w:name w:val="Footer Char"/>
+    <w:basedOn w:val="DefaultParagraphFont"/>
+    <w:link w:val="Footer"/>
+    <w:uiPriority w:val="99"/>
+    <w:rsid w:val="00052A31"/>
   </w:style>
 </w:styles>
 </file>
@@ -1941,6 +2588,50 @@
       <w:sz w:val="18"/>
       <w:szCs w:val="18"/>
     </w:rPr>
+  </w:style>
+  <w:style w:type="paragraph" w:styleId="Header">
+    <w:name w:val="header"/>
+    <w:basedOn w:val="Normal"/>
+    <w:link w:val="HeaderChar"/>
+    <w:uiPriority w:val="99"/>
+    <w:unhideWhenUsed/>
+    <w:rsid w:val="00052A31"/>
+    <w:pPr>
+      <w:tabs>
+        <w:tab w:val="center" w:pos="4320"/>
+        <w:tab w:val="right" w:pos="8640"/>
+      </w:tabs>
+      <w:spacing w:after="0" w:line="240" w:lineRule="auto"/>
+    </w:pPr>
+  </w:style>
+  <w:style w:type="character" w:customStyle="1" w:styleId="HeaderChar">
+    <w:name w:val="Header Char"/>
+    <w:basedOn w:val="DefaultParagraphFont"/>
+    <w:link w:val="Header"/>
+    <w:uiPriority w:val="99"/>
+    <w:rsid w:val="00052A31"/>
+  </w:style>
+  <w:style w:type="paragraph" w:styleId="Footer">
+    <w:name w:val="footer"/>
+    <w:basedOn w:val="Normal"/>
+    <w:link w:val="FooterChar"/>
+    <w:uiPriority w:val="99"/>
+    <w:unhideWhenUsed/>
+    <w:rsid w:val="00052A31"/>
+    <w:pPr>
+      <w:tabs>
+        <w:tab w:val="center" w:pos="4320"/>
+        <w:tab w:val="right" w:pos="8640"/>
+      </w:tabs>
+      <w:spacing w:after="0" w:line="240" w:lineRule="auto"/>
+    </w:pPr>
+  </w:style>
+  <w:style w:type="character" w:customStyle="1" w:styleId="FooterChar">
+    <w:name w:val="Footer Char"/>
+    <w:basedOn w:val="DefaultParagraphFont"/>
+    <w:link w:val="Footer"/>
+    <w:uiPriority w:val="99"/>
+    <w:rsid w:val="00052A31"/>
   </w:style>
 </w:styles>
 </file>
@@ -2200,7 +2891,7 @@
   <a:extraClrSchemeLst/>
   <a:extLst>
     <a:ext uri="{05A4C25C-085E-4340-85A3-A5531E510DB2}">
-      <thm15:themeFamily xmlns:thm15="http://schemas.microsoft.com/office/thememl/2012/main" xmlns="" name="Office Theme" id="{62F939B6-93AF-4DB8-9C6B-D6C7DFDC589F}" vid="{4A3C46E8-61CC-4603-A589-7422A47A8E4A}"/>
+      <thm15:themeFamily xmlns="" xmlns:thm15="http://schemas.microsoft.com/office/thememl/2012/main" name="Office Theme" id="{62F939B6-93AF-4DB8-9C6B-D6C7DFDC589F}" vid="{4A3C46E8-61CC-4603-A589-7422A47A8E4A}"/>
     </a:ext>
   </a:extLst>
 </a:theme>

</xml_diff>